<commit_message>
atualização de relatório e apresentação
</commit_message>
<xml_diff>
--- a/docs/Relatório de Projeto.docx
+++ b/docs/Relatório de Projeto.docx
@@ -4713,18 +4713,605 @@
           <w:sz w:val="40"/>
           <w:szCs w:val="40"/>
         </w:rPr>
-        <w:t>Software servidor online (SIMON)</w:t>
-      </w:r>
-    </w:p>
-    <w:p>
-      <w:pPr>
-        <w:pStyle w:val="PargrafodaLista"/>
-        <w:ind w:left="1425"/>
+        <w:t xml:space="preserve">Software de monitoramento </w:t>
+      </w:r>
+      <w:r>
         <w:rPr>
           <w:rFonts w:ascii="Helvetica" w:hAnsi="Helvetica" w:cs="Helvetica"/>
           <w:b/>
           <w:sz w:val="40"/>
           <w:szCs w:val="40"/>
+        </w:rPr>
+        <w:t>online (SIMON)</w:t>
+      </w:r>
+    </w:p>
+    <w:p>
+      <w:pPr>
+        <w:pStyle w:val="PargrafodaLista"/>
+        <w:ind w:left="1425"/>
+        <w:rPr>
+          <w:rFonts w:ascii="Helvetica" w:hAnsi="Helvetica" w:cs="Helvetica"/>
+          <w:b/>
+          <w:sz w:val="40"/>
+          <w:szCs w:val="40"/>
+        </w:rPr>
+      </w:pPr>
+    </w:p>
+    <w:p>
+      <w:pPr>
+        <w:pStyle w:val="PargrafodaLista"/>
+        <w:ind w:left="1425"/>
+        <w:rPr>
+          <w:rFonts w:ascii="Helvetica" w:hAnsi="Helvetica" w:cs="Helvetica"/>
+          <w:sz w:val="28"/>
+          <w:szCs w:val="28"/>
+        </w:rPr>
+      </w:pPr>
+      <w:r>
+        <w:rPr>
+          <w:rFonts w:ascii="Helvetica" w:hAnsi="Helvetica" w:cs="Helvetica"/>
+          <w:sz w:val="28"/>
+          <w:szCs w:val="28"/>
+        </w:rPr>
+        <w:t>O sistema de monitoramento online</w:t>
+      </w:r>
+      <w:r>
+        <w:rPr>
+          <w:rFonts w:ascii="Helvetica" w:hAnsi="Helvetica" w:cs="Helvetica"/>
+          <w:sz w:val="28"/>
+          <w:szCs w:val="28"/>
+        </w:rPr>
+        <w:t xml:space="preserve"> (SIMON)</w:t>
+      </w:r>
+      <w:r>
+        <w:rPr>
+          <w:rFonts w:ascii="Helvetica" w:hAnsi="Helvetica" w:cs="Helvetica"/>
+          <w:sz w:val="28"/>
+          <w:szCs w:val="28"/>
+        </w:rPr>
+        <w:t xml:space="preserve"> é baseado no </w:t>
+      </w:r>
+      <w:r>
+        <w:rPr>
+          <w:rFonts w:ascii="Helvetica" w:hAnsi="Helvetica" w:cs="Helvetica"/>
+          <w:i/>
+          <w:sz w:val="28"/>
+          <w:szCs w:val="28"/>
+        </w:rPr>
+        <w:t xml:space="preserve">framework </w:t>
+      </w:r>
+      <w:proofErr w:type="spellStart"/>
+      <w:proofErr w:type="gramStart"/>
+      <w:r>
+        <w:rPr>
+          <w:rFonts w:ascii="Helvetica" w:hAnsi="Helvetica" w:cs="Helvetica"/>
+          <w:sz w:val="28"/>
+          <w:szCs w:val="28"/>
+        </w:rPr>
+        <w:t>EmonCMS</w:t>
+      </w:r>
+      <w:proofErr w:type="spellEnd"/>
+      <w:proofErr w:type="gramEnd"/>
+      <w:r>
+        <w:rPr>
+          <w:rFonts w:ascii="Helvetica" w:hAnsi="Helvetica" w:cs="Helvetica"/>
+          <w:sz w:val="28"/>
+          <w:szCs w:val="28"/>
+        </w:rPr>
+        <w:t>.</w:t>
+      </w:r>
+      <w:r>
+        <w:rPr>
+          <w:rFonts w:ascii="Helvetica" w:hAnsi="Helvetica" w:cs="Helvetica"/>
+          <w:sz w:val="28"/>
+          <w:szCs w:val="28"/>
+        </w:rPr>
+        <w:t xml:space="preserve"> Este </w:t>
+      </w:r>
+      <w:r>
+        <w:rPr>
+          <w:rFonts w:ascii="Helvetica" w:hAnsi="Helvetica" w:cs="Helvetica"/>
+          <w:i/>
+          <w:sz w:val="28"/>
+          <w:szCs w:val="28"/>
+        </w:rPr>
+        <w:t>framework</w:t>
+      </w:r>
+      <w:r>
+        <w:rPr>
+          <w:rFonts w:ascii="Helvetica" w:hAnsi="Helvetica" w:cs="Helvetica"/>
+          <w:sz w:val="28"/>
+          <w:szCs w:val="28"/>
+        </w:rPr>
+        <w:t xml:space="preserve"> foi desenvolvido em linguagem PHP e </w:t>
+      </w:r>
+      <w:proofErr w:type="spellStart"/>
+      <w:r>
+        <w:rPr>
+          <w:rFonts w:ascii="Helvetica" w:hAnsi="Helvetica" w:cs="Helvetica"/>
+          <w:sz w:val="28"/>
+          <w:szCs w:val="28"/>
+        </w:rPr>
+        <w:t>Javascript</w:t>
+      </w:r>
+      <w:proofErr w:type="spellEnd"/>
+      <w:r>
+        <w:rPr>
+          <w:rFonts w:ascii="Helvetica" w:hAnsi="Helvetica" w:cs="Helvetica"/>
+          <w:sz w:val="28"/>
+          <w:szCs w:val="28"/>
+        </w:rPr>
+        <w:t xml:space="preserve"> com </w:t>
+      </w:r>
+      <w:r>
+        <w:rPr>
+          <w:rFonts w:ascii="Helvetica" w:hAnsi="Helvetica" w:cs="Helvetica"/>
+          <w:sz w:val="28"/>
+          <w:szCs w:val="28"/>
+        </w:rPr>
+        <w:lastRenderedPageBreak/>
+        <w:t xml:space="preserve">banco de dados </w:t>
+      </w:r>
+      <w:proofErr w:type="gramStart"/>
+      <w:r>
+        <w:rPr>
+          <w:rFonts w:ascii="Helvetica" w:hAnsi="Helvetica" w:cs="Helvetica"/>
+          <w:sz w:val="28"/>
+          <w:szCs w:val="28"/>
+        </w:rPr>
+        <w:t>MySQL</w:t>
+      </w:r>
+      <w:proofErr w:type="gramEnd"/>
+      <w:r>
+        <w:rPr>
+          <w:rFonts w:ascii="Helvetica" w:hAnsi="Helvetica" w:cs="Helvetica"/>
+          <w:sz w:val="28"/>
+          <w:szCs w:val="28"/>
+        </w:rPr>
+        <w:t xml:space="preserve">. Ele utiliza uma API HTTP REST com formato JSON para recepção de dados e realiza o processamento e o armazenamento dos mesmos em arquivos locais (via PHP) ou em banco de dados (via </w:t>
+      </w:r>
+      <w:proofErr w:type="gramStart"/>
+      <w:r>
+        <w:rPr>
+          <w:rFonts w:ascii="Helvetica" w:hAnsi="Helvetica" w:cs="Helvetica"/>
+          <w:sz w:val="28"/>
+          <w:szCs w:val="28"/>
+        </w:rPr>
+        <w:t>MySQL</w:t>
+      </w:r>
+      <w:proofErr w:type="gramEnd"/>
+      <w:r>
+        <w:rPr>
+          <w:rFonts w:ascii="Helvetica" w:hAnsi="Helvetica" w:cs="Helvetica"/>
+          <w:sz w:val="28"/>
+          <w:szCs w:val="28"/>
+        </w:rPr>
+        <w:t xml:space="preserve">). Também possui interface para visualização dos dados. Além disso, este </w:t>
+      </w:r>
+      <w:r>
+        <w:rPr>
+          <w:rFonts w:ascii="Helvetica" w:hAnsi="Helvetica" w:cs="Helvetica"/>
+          <w:i/>
+          <w:sz w:val="28"/>
+          <w:szCs w:val="28"/>
+        </w:rPr>
+        <w:t>framework</w:t>
+      </w:r>
+      <w:r>
+        <w:rPr>
+          <w:rFonts w:ascii="Helvetica" w:hAnsi="Helvetica" w:cs="Helvetica"/>
+          <w:sz w:val="28"/>
+          <w:szCs w:val="28"/>
+        </w:rPr>
+        <w:t xml:space="preserve"> é modular e expansível.</w:t>
+      </w:r>
+      <w:r>
+        <w:rPr>
+          <w:rFonts w:ascii="Helvetica" w:hAnsi="Helvetica" w:cs="Helvetica"/>
+          <w:sz w:val="28"/>
+          <w:szCs w:val="28"/>
+        </w:rPr>
+        <w:t xml:space="preserve"> </w:t>
+      </w:r>
+    </w:p>
+    <w:p>
+      <w:pPr>
+        <w:pStyle w:val="PargrafodaLista"/>
+        <w:ind w:left="1425" w:firstLine="699"/>
+        <w:rPr>
+          <w:rFonts w:ascii="Helvetica" w:hAnsi="Helvetica" w:cs="Helvetica"/>
+          <w:sz w:val="28"/>
+          <w:szCs w:val="28"/>
+        </w:rPr>
+      </w:pPr>
+      <w:r>
+        <w:rPr>
+          <w:rFonts w:ascii="Helvetica" w:hAnsi="Helvetica" w:cs="Helvetica"/>
+          <w:sz w:val="28"/>
+          <w:szCs w:val="28"/>
+        </w:rPr>
+        <w:t>Para acessar o SIMON, o usuário deve entrar com nome de usuário e senha, os quais são gerados no primeiro acesso ao sistema.</w:t>
+      </w:r>
+    </w:p>
+    <w:p>
+      <w:pPr>
+        <w:pStyle w:val="PargrafodaLista"/>
+        <w:ind w:left="1425"/>
+        <w:rPr>
+          <w:rFonts w:ascii="Helvetica" w:hAnsi="Helvetica" w:cs="Helvetica"/>
+          <w:sz w:val="28"/>
+          <w:szCs w:val="28"/>
+        </w:rPr>
+      </w:pPr>
+      <w:r>
+        <w:rPr>
+          <w:rFonts w:ascii="Helvetica" w:hAnsi="Helvetica" w:cs="Helvetica"/>
+          <w:noProof/>
+          <w:sz w:val="28"/>
+          <w:szCs w:val="28"/>
+          <w:lang w:eastAsia="pt-BR"/>
+        </w:rPr>
+        <w:pict>
+          <v:shape id="_x0000_i1048" type="#_x0000_t75" style="width:362.5pt;height:258.2pt;visibility:visible;mso-wrap-style:square">
+            <v:imagedata r:id="rId18" o:title=""/>
+          </v:shape>
+        </w:pict>
+      </w:r>
+    </w:p>
+    <w:p>
+      <w:pPr>
+        <w:pStyle w:val="PargrafodaLista"/>
+        <w:ind w:left="1425"/>
+        <w:rPr>
+          <w:rFonts w:ascii="Helvetica" w:hAnsi="Helvetica" w:cs="Helvetica"/>
+          <w:sz w:val="28"/>
+          <w:szCs w:val="28"/>
+        </w:rPr>
+      </w:pPr>
+    </w:p>
+    <w:p>
+      <w:pPr>
+        <w:pStyle w:val="PargrafodaLista"/>
+        <w:ind w:left="1425"/>
+        <w:rPr>
+          <w:rFonts w:ascii="Helvetica" w:hAnsi="Helvetica" w:cs="Helvetica"/>
+          <w:sz w:val="28"/>
+          <w:szCs w:val="28"/>
+        </w:rPr>
+      </w:pPr>
+      <w:r>
+        <w:rPr>
+          <w:rFonts w:ascii="Helvetica" w:hAnsi="Helvetica" w:cs="Helvetica"/>
+          <w:sz w:val="28"/>
+          <w:szCs w:val="28"/>
+        </w:rPr>
+        <w:tab/>
+        <w:t xml:space="preserve">No projeto foi desenvolvido um novo módulo para recepção dos dados </w:t>
+      </w:r>
+      <w:r>
+        <w:rPr>
+          <w:rFonts w:ascii="Helvetica" w:hAnsi="Helvetica" w:cs="Helvetica"/>
+          <w:sz w:val="28"/>
+          <w:szCs w:val="28"/>
+        </w:rPr>
+        <w:t xml:space="preserve">(módulo “monitores”) que realiza a recepção dos dados em lote e a formatação dos dados de acordo com o mapa de registradores </w:t>
+      </w:r>
+      <w:proofErr w:type="spellStart"/>
+      <w:r>
+        <w:rPr>
+          <w:rFonts w:ascii="Helvetica" w:hAnsi="Helvetica" w:cs="Helvetica"/>
+          <w:sz w:val="28"/>
+          <w:szCs w:val="28"/>
+        </w:rPr>
+        <w:t>Modbus</w:t>
+      </w:r>
+      <w:proofErr w:type="spellEnd"/>
+      <w:r>
+        <w:rPr>
+          <w:rFonts w:ascii="Helvetica" w:hAnsi="Helvetica" w:cs="Helvetica"/>
+          <w:sz w:val="28"/>
+          <w:szCs w:val="28"/>
+        </w:rPr>
+        <w:t xml:space="preserve"> para cada equipamento. Um exemplo de equipamento do módulo “Monitores” pode ser visto abaixo:</w:t>
+      </w:r>
+    </w:p>
+    <w:p>
+      <w:pPr>
+        <w:pStyle w:val="PargrafodaLista"/>
+        <w:rPr>
+          <w:rFonts w:ascii="Helvetica" w:hAnsi="Helvetica" w:cs="Helvetica"/>
+          <w:sz w:val="28"/>
+          <w:szCs w:val="28"/>
+        </w:rPr>
+      </w:pPr>
+      <w:r>
+        <w:rPr>
+          <w:rFonts w:ascii="Helvetica" w:hAnsi="Helvetica" w:cs="Helvetica"/>
+          <w:noProof/>
+          <w:sz w:val="28"/>
+          <w:szCs w:val="28"/>
+          <w:lang w:eastAsia="pt-BR"/>
+        </w:rPr>
+        <w:lastRenderedPageBreak/>
+        <w:pict>
+          <v:shape id="_x0000_i1044" type="#_x0000_t75" style="width:441.95pt;height:3in;visibility:visible;mso-wrap-style:square">
+            <v:imagedata r:id="rId19" o:title=""/>
+          </v:shape>
+        </w:pict>
+      </w:r>
+    </w:p>
+    <w:p>
+      <w:pPr>
+        <w:pStyle w:val="PargrafodaLista"/>
+        <w:ind w:left="1425"/>
+        <w:rPr>
+          <w:rFonts w:ascii="Helvetica" w:hAnsi="Helvetica" w:cs="Helvetica"/>
+          <w:sz w:val="28"/>
+          <w:szCs w:val="28"/>
+        </w:rPr>
+      </w:pPr>
+    </w:p>
+    <w:p>
+      <w:pPr>
+        <w:pStyle w:val="PargrafodaLista"/>
+        <w:ind w:left="1425"/>
+        <w:rPr>
+          <w:rFonts w:ascii="Helvetica" w:hAnsi="Helvetica" w:cs="Helvetica"/>
+          <w:sz w:val="28"/>
+          <w:szCs w:val="28"/>
+        </w:rPr>
+      </w:pPr>
+    </w:p>
+    <w:p>
+      <w:pPr>
+        <w:pStyle w:val="PargrafodaLista"/>
+        <w:ind w:left="1425"/>
+        <w:rPr>
+          <w:rFonts w:ascii="Helvetica" w:hAnsi="Helvetica" w:cs="Helvetica"/>
+          <w:sz w:val="28"/>
+          <w:szCs w:val="28"/>
+        </w:rPr>
+      </w:pPr>
+      <w:r>
+        <w:rPr>
+          <w:rFonts w:ascii="Helvetica" w:hAnsi="Helvetica" w:cs="Helvetica"/>
+          <w:sz w:val="28"/>
+          <w:szCs w:val="28"/>
+        </w:rPr>
+        <w:t xml:space="preserve">Os dados são armazenados em arquivos, denominados </w:t>
+      </w:r>
+      <w:proofErr w:type="spellStart"/>
+      <w:r>
+        <w:rPr>
+          <w:rFonts w:ascii="Helvetica" w:hAnsi="Helvetica" w:cs="Helvetica"/>
+          <w:i/>
+          <w:sz w:val="28"/>
+          <w:szCs w:val="28"/>
+        </w:rPr>
+        <w:t>feeds</w:t>
+      </w:r>
+      <w:proofErr w:type="spellEnd"/>
+      <w:r>
+        <w:rPr>
+          <w:rFonts w:ascii="Helvetica" w:hAnsi="Helvetica" w:cs="Helvetica"/>
+          <w:i/>
+          <w:sz w:val="28"/>
+          <w:szCs w:val="28"/>
+        </w:rPr>
+        <w:t xml:space="preserve"> </w:t>
+      </w:r>
+      <w:r>
+        <w:rPr>
+          <w:rFonts w:ascii="Helvetica" w:hAnsi="Helvetica" w:cs="Helvetica"/>
+          <w:sz w:val="28"/>
+          <w:szCs w:val="28"/>
+        </w:rPr>
+        <w:t xml:space="preserve">e </w:t>
+      </w:r>
+      <w:proofErr w:type="gramStart"/>
+      <w:r>
+        <w:rPr>
+          <w:rFonts w:ascii="Helvetica" w:hAnsi="Helvetica" w:cs="Helvetica"/>
+          <w:sz w:val="28"/>
+          <w:szCs w:val="28"/>
+        </w:rPr>
+        <w:t xml:space="preserve">podem </w:t>
+      </w:r>
+      <w:r>
+        <w:rPr>
+          <w:rFonts w:ascii="Helvetica" w:hAnsi="Helvetica" w:cs="Helvetica"/>
+          <w:sz w:val="28"/>
+          <w:szCs w:val="28"/>
+        </w:rPr>
+        <w:t>ser</w:t>
+      </w:r>
+      <w:proofErr w:type="gramEnd"/>
+      <w:r>
+        <w:rPr>
+          <w:rFonts w:ascii="Helvetica" w:hAnsi="Helvetica" w:cs="Helvetica"/>
+          <w:sz w:val="28"/>
+          <w:szCs w:val="28"/>
+        </w:rPr>
+        <w:t xml:space="preserve"> visualizados ou exportados para planilhas no formato Excel, conforme mostrado na figura:</w:t>
+      </w:r>
+    </w:p>
+    <w:p>
+      <w:pPr>
+        <w:pStyle w:val="PargrafodaLista"/>
+        <w:rPr>
+          <w:rFonts w:ascii="Helvetica" w:hAnsi="Helvetica" w:cs="Helvetica"/>
+          <w:noProof/>
+          <w:sz w:val="28"/>
+          <w:szCs w:val="28"/>
+          <w:lang w:eastAsia="pt-BR"/>
+        </w:rPr>
+      </w:pPr>
+      <w:r>
+        <w:rPr>
+          <w:rFonts w:ascii="Helvetica" w:hAnsi="Helvetica" w:cs="Helvetica"/>
+          <w:noProof/>
+          <w:sz w:val="28"/>
+          <w:szCs w:val="28"/>
+          <w:lang w:eastAsia="pt-BR"/>
+        </w:rPr>
+        <w:pict>
+          <v:shape id="_x0000_i1045" type="#_x0000_t75" style="width:441.95pt;height:172.55pt;visibility:visible;mso-wrap-style:square">
+            <v:imagedata r:id="rId20" o:title=""/>
+          </v:shape>
+        </w:pict>
+      </w:r>
+    </w:p>
+    <w:p>
+      <w:pPr>
+        <w:pStyle w:val="PargrafodaLista"/>
+        <w:rPr>
+          <w:rFonts w:ascii="Helvetica" w:hAnsi="Helvetica" w:cs="Helvetica"/>
+          <w:noProof/>
+          <w:sz w:val="28"/>
+          <w:szCs w:val="28"/>
+          <w:lang w:eastAsia="pt-BR"/>
+        </w:rPr>
+      </w:pPr>
+    </w:p>
+    <w:p>
+      <w:pPr>
+        <w:pStyle w:val="PargrafodaLista"/>
+        <w:rPr>
+          <w:rFonts w:ascii="Helvetica" w:hAnsi="Helvetica" w:cs="Helvetica"/>
+          <w:noProof/>
+          <w:sz w:val="28"/>
+          <w:szCs w:val="28"/>
+          <w:lang w:eastAsia="pt-BR"/>
+        </w:rPr>
+      </w:pPr>
+      <w:r>
+        <w:rPr>
+          <w:rFonts w:ascii="Helvetica" w:hAnsi="Helvetica" w:cs="Helvetica"/>
+          <w:noProof/>
+          <w:sz w:val="28"/>
+          <w:szCs w:val="28"/>
+          <w:lang w:eastAsia="pt-BR"/>
+        </w:rPr>
+        <w:t>Ao clicar no ícone de visuzalição, pode-se visualizar os dados armazenados graficamente:</w:t>
+      </w:r>
+    </w:p>
+    <w:p>
+      <w:pPr>
+        <w:pStyle w:val="PargrafodaLista"/>
+        <w:rPr>
+          <w:rFonts w:ascii="Helvetica" w:hAnsi="Helvetica" w:cs="Helvetica"/>
+          <w:noProof/>
+          <w:sz w:val="28"/>
+          <w:szCs w:val="28"/>
+          <w:lang w:eastAsia="pt-BR"/>
+        </w:rPr>
+      </w:pPr>
+    </w:p>
+    <w:p>
+      <w:pPr>
+        <w:pStyle w:val="PargrafodaLista"/>
+        <w:rPr>
+          <w:rFonts w:ascii="Helvetica" w:hAnsi="Helvetica" w:cs="Helvetica"/>
+          <w:noProof/>
+          <w:sz w:val="28"/>
+          <w:szCs w:val="28"/>
+          <w:lang w:eastAsia="pt-BR"/>
+        </w:rPr>
+      </w:pPr>
+      <w:r>
+        <w:rPr>
+          <w:rFonts w:ascii="Helvetica" w:hAnsi="Helvetica" w:cs="Helvetica"/>
+          <w:noProof/>
+          <w:sz w:val="28"/>
+          <w:szCs w:val="28"/>
+          <w:lang w:eastAsia="pt-BR"/>
+        </w:rPr>
+        <w:lastRenderedPageBreak/>
+        <w:pict>
+          <v:shape id="_x0000_i1046" type="#_x0000_t75" style="width:441.95pt;height:229.65pt;visibility:visible;mso-wrap-style:square">
+            <v:imagedata r:id="rId21" o:title=""/>
+          </v:shape>
+        </w:pict>
+      </w:r>
+    </w:p>
+    <w:p>
+      <w:pPr>
+        <w:pStyle w:val="PargrafodaLista"/>
+        <w:rPr>
+          <w:rFonts w:ascii="Helvetica" w:hAnsi="Helvetica" w:cs="Helvetica"/>
+          <w:noProof/>
+          <w:sz w:val="28"/>
+          <w:szCs w:val="28"/>
+          <w:lang w:eastAsia="pt-BR"/>
+        </w:rPr>
+      </w:pPr>
+    </w:p>
+    <w:p>
+      <w:pPr>
+        <w:pStyle w:val="PargrafodaLista"/>
+        <w:rPr>
+          <w:rFonts w:ascii="Helvetica" w:hAnsi="Helvetica" w:cs="Helvetica"/>
+          <w:noProof/>
+          <w:sz w:val="28"/>
+          <w:szCs w:val="28"/>
+          <w:lang w:eastAsia="pt-BR"/>
+        </w:rPr>
+      </w:pPr>
+      <w:r>
+        <w:rPr>
+          <w:rFonts w:ascii="Helvetica" w:hAnsi="Helvetica" w:cs="Helvetica"/>
+          <w:noProof/>
+          <w:sz w:val="28"/>
+          <w:szCs w:val="28"/>
+          <w:lang w:eastAsia="pt-BR"/>
+        </w:rPr>
+        <w:t>Ao clicar no ícone de exportação de dados, pode-se selecionar um período de exportação (data e hroa de início e fim) e realizar o download dos dados em planilha Excel (.xls).</w:t>
+      </w:r>
+    </w:p>
+    <w:p>
+      <w:pPr>
+        <w:pStyle w:val="PargrafodaLista"/>
+        <w:rPr>
+          <w:rFonts w:ascii="Helvetica" w:hAnsi="Helvetica" w:cs="Helvetica"/>
+          <w:noProof/>
+          <w:sz w:val="28"/>
+          <w:szCs w:val="28"/>
+          <w:lang w:eastAsia="pt-BR"/>
+        </w:rPr>
+      </w:pPr>
+    </w:p>
+    <w:p>
+      <w:pPr>
+        <w:pStyle w:val="PargrafodaLista"/>
+        <w:rPr>
+          <w:rFonts w:ascii="Helvetica" w:hAnsi="Helvetica" w:cs="Helvetica"/>
+          <w:sz w:val="28"/>
+          <w:szCs w:val="28"/>
+        </w:rPr>
+      </w:pPr>
+      <w:r>
+        <w:rPr>
+          <w:rFonts w:ascii="Helvetica" w:hAnsi="Helvetica" w:cs="Helvetica"/>
+          <w:noProof/>
+          <w:sz w:val="28"/>
+          <w:szCs w:val="28"/>
+          <w:lang w:eastAsia="pt-BR"/>
+        </w:rPr>
+        <w:pict>
+          <v:shape id="_x0000_i1047" type="#_x0000_t75" style="width:441.95pt;height:273.1pt;visibility:visible;mso-wrap-style:square">
+            <v:imagedata r:id="rId22" o:title=""/>
+          </v:shape>
+        </w:pict>
+      </w:r>
+    </w:p>
+    <w:p>
+      <w:pPr>
+        <w:pStyle w:val="PargrafodaLista"/>
+        <w:ind w:left="1425"/>
+        <w:rPr>
+          <w:rFonts w:ascii="Helvetica" w:hAnsi="Helvetica" w:cs="Helvetica"/>
+          <w:sz w:val="28"/>
+          <w:szCs w:val="28"/>
         </w:rPr>
       </w:pPr>
     </w:p>
@@ -4761,6 +5348,7 @@
           <w:sz w:val="40"/>
           <w:szCs w:val="40"/>
         </w:rPr>
+        <w:lastRenderedPageBreak/>
         <w:t>Software para desktop (IGSIMON)</w:t>
       </w:r>
     </w:p>
@@ -5177,6 +5765,8 @@
           <w:szCs w:val="28"/>
         </w:rPr>
       </w:pPr>
+      <w:bookmarkStart w:id="0" w:name="_GoBack"/>
+      <w:bookmarkEnd w:id="0"/>
       <w:r>
         <w:rPr>
           <w:noProof/>
@@ -5185,7 +5775,7 @@
         <w:lastRenderedPageBreak/>
         <w:pict>
           <v:shape id="_x0000_i1034" type="#_x0000_t75" style="width:222.2pt;height:161.4pt;visibility:visible">
-            <v:imagedata r:id="rId18" o:title="" croptop="1741f" cropbottom="2739f" cropleft="1329f" cropright="2637f"/>
+            <v:imagedata r:id="rId23" o:title="" croptop="1741f" cropbottom="2739f" cropleft="1329f" cropright="2637f"/>
           </v:shape>
         </w:pict>
       </w:r>
@@ -5194,28 +5784,16 @@
       <w:pPr>
         <w:pStyle w:val="Legenda"/>
       </w:pPr>
-      <w:bookmarkStart w:id="0" w:name="_Ref443053007"/>
+      <w:bookmarkStart w:id="1" w:name="_Ref443053007"/>
       <w:r>
         <w:t xml:space="preserve">Figura </w:t>
       </w:r>
-      <w:r>
-        <w:fldChar w:fldCharType="begin"/>
-      </w:r>
-      <w:r>
-        <w:instrText xml:space="preserve"> SEQ Figura \* ARABIC </w:instrText>
-      </w:r>
-      <w:r>
-        <w:fldChar w:fldCharType="separate"/>
-      </w:r>
-      <w:proofErr w:type="gramStart"/>
-      <w:r>
-        <w:t>1</w:t>
-      </w:r>
-      <w:proofErr w:type="gramEnd"/>
-      <w:r>
-        <w:fldChar w:fldCharType="end"/>
-      </w:r>
-      <w:bookmarkEnd w:id="0"/>
+      <w:fldSimple w:instr=" SEQ Figura \* ARABIC ">
+        <w:r>
+          <w:t>1</w:t>
+        </w:r>
+      </w:fldSimple>
+      <w:bookmarkEnd w:id="1"/>
       <w:r>
         <w:t xml:space="preserve"> – Interface de autenticação</w:t>
       </w:r>
@@ -5447,17 +6025,7 @@
           <w:szCs w:val="28"/>
         </w:rPr>
         <w:lastRenderedPageBreak/>
-        <w:t>A interface online permite acompanhar as últimas leituras enviadas pelo sistema de monitoramento online, além disso, permite visualizar as informações de um intervalo de tempo arbitr</w:t>
-      </w:r>
-      <w:bookmarkStart w:id="1" w:name="_GoBack"/>
-      <w:bookmarkEnd w:id="1"/>
-      <w:r>
-        <w:rPr>
-          <w:rFonts w:ascii="Helvetica" w:hAnsi="Helvetica" w:cs="Helvetica"/>
-          <w:sz w:val="28"/>
-          <w:szCs w:val="28"/>
-        </w:rPr>
-        <w:t>ário em gráficos. Essa interface busca as informações no servidor Web, armazena em um banco de dados local e apresenta na tela. A interface de monitoramento em tempo real é exibida na Figura 2.</w:t>
+        <w:t>A interface online permite acompanhar as últimas leituras enviadas pelo sistema de monitoramento online, além disso, permite visualizar as informações de um intervalo de tempo arbitrário em gráficos. Essa interface busca as informações no servidor Web, armazena em um banco de dados local e apresenta na tela. A interface de monitoramento em tempo real é exibida na Figura 2.</w:t>
       </w:r>
     </w:p>
     <w:p>
@@ -5485,7 +6053,7 @@
         </w:rPr>
         <w:pict>
           <v:shape id="Imagem 9" o:spid="_x0000_i1035" type="#_x0000_t75" style="width:417.1pt;height:238.35pt;visibility:visible">
-            <v:imagedata r:id="rId19" o:title=""/>
+            <v:imagedata r:id="rId24" o:title=""/>
           </v:shape>
         </w:pict>
       </w:r>
@@ -5498,27 +6066,14 @@
       <w:r>
         <w:t xml:space="preserve">Figura </w:t>
       </w:r>
-      <w:r>
-        <w:fldChar w:fldCharType="begin"/>
-      </w:r>
-      <w:r>
-        <w:instrText xml:space="preserve"> SEQ Figura \* ARABIC </w:instrText>
-      </w:r>
-      <w:r>
-        <w:fldChar w:fldCharType="separate"/>
-      </w:r>
-      <w:r>
-        <w:rPr>
-          <w:noProof/>
-        </w:rPr>
-        <w:t>2</w:t>
-      </w:r>
-      <w:r>
-        <w:rPr>
-          <w:noProof/>
-        </w:rPr>
-        <w:fldChar w:fldCharType="end"/>
-      </w:r>
+      <w:fldSimple w:instr=" SEQ Figura \* ARABIC ">
+        <w:r>
+          <w:rPr>
+            <w:noProof/>
+          </w:rPr>
+          <w:t>2</w:t>
+        </w:r>
+      </w:fldSimple>
       <w:bookmarkEnd w:id="2"/>
       <w:r>
         <w:t xml:space="preserve"> – Interface </w:t>
@@ -5853,7 +6408,7 @@
         <w:lastRenderedPageBreak/>
         <w:pict>
           <v:shape id="Imagem 12" o:spid="_x0000_i1036" type="#_x0000_t75" style="width:405.95pt;height:225.95pt;visibility:visible">
-            <v:imagedata r:id="rId20" o:title=""/>
+            <v:imagedata r:id="rId25" o:title=""/>
           </v:shape>
         </w:pict>
       </w:r>
@@ -5873,27 +6428,14 @@
       <w:r>
         <w:t xml:space="preserve">Figura </w:t>
       </w:r>
-      <w:r>
-        <w:fldChar w:fldCharType="begin"/>
-      </w:r>
-      <w:r>
-        <w:instrText xml:space="preserve"> SEQ Figura \* ARABIC </w:instrText>
-      </w:r>
-      <w:r>
-        <w:fldChar w:fldCharType="separate"/>
-      </w:r>
-      <w:r>
-        <w:rPr>
-          <w:noProof/>
-        </w:rPr>
-        <w:t>3</w:t>
-      </w:r>
-      <w:r>
-        <w:rPr>
-          <w:noProof/>
-        </w:rPr>
-        <w:fldChar w:fldCharType="end"/>
-      </w:r>
+      <w:fldSimple w:instr=" SEQ Figura \* ARABIC ">
+        <w:r>
+          <w:rPr>
+            <w:noProof/>
+          </w:rPr>
+          <w:t>3</w:t>
+        </w:r>
+      </w:fldSimple>
       <w:bookmarkEnd w:id="3"/>
       <w:r>
         <w:t xml:space="preserve"> – Interface </w:t>
@@ -6244,7 +6786,7 @@
         <w:lastRenderedPageBreak/>
         <w:pict>
           <v:shape id="Imagem 15" o:spid="_x0000_i1037" type="#_x0000_t75" style="width:418.35pt;height:199.85pt;visibility:visible">
-            <v:imagedata r:id="rId21" o:title=""/>
+            <v:imagedata r:id="rId26" o:title=""/>
           </v:shape>
         </w:pict>
       </w:r>
@@ -6523,7 +7065,7 @@
         <w:lastRenderedPageBreak/>
         <w:pict>
           <v:shape id="Imagem 20" o:spid="_x0000_i1038" type="#_x0000_t75" style="width:202.35pt;height:305.4pt;visibility:visible">
-            <v:imagedata r:id="rId22" o:title=""/>
+            <v:imagedata r:id="rId27" o:title=""/>
           </v:shape>
         </w:pict>
       </w:r>
@@ -6750,7 +7292,7 @@
         </w:rPr>
         <w:pict>
           <v:shape id="Imagem 27" o:spid="_x0000_i1039" type="#_x0000_t75" style="width:202.35pt;height:172.55pt;visibility:visible">
-            <v:imagedata r:id="rId23" o:title=""/>
+            <v:imagedata r:id="rId28" o:title=""/>
           </v:shape>
         </w:pict>
       </w:r>
@@ -7153,7 +7695,7 @@
         </w:rPr>
         <w:pict>
           <v:shape id="Imagem 37" o:spid="_x0000_i1040" type="#_x0000_t75" style="width:422.05pt;height:101.8pt;visibility:visible">
-            <v:imagedata r:id="rId24" o:title="" cropbottom="37955f"/>
+            <v:imagedata r:id="rId29" o:title="" cropbottom="37955f"/>
           </v:shape>
         </w:pict>
       </w:r>
@@ -7334,7 +7876,7 @@
         </w:rPr>
         <w:pict>
           <v:shape id="Imagem 41" o:spid="_x0000_i1041" type="#_x0000_t75" style="width:422.05pt;height:248.3pt;visibility:visible">
-            <v:imagedata r:id="rId25" o:title=""/>
+            <v:imagedata r:id="rId30" o:title=""/>
           </v:shape>
         </w:pict>
       </w:r>
@@ -7511,7 +8053,7 @@
         <w:lastRenderedPageBreak/>
         <w:pict>
           <v:shape id="Imagem 39" o:spid="_x0000_i1042" type="#_x0000_t75" style="width:422.05pt;height:248.3pt;visibility:visible">
-            <v:imagedata r:id="rId26" o:title=""/>
+            <v:imagedata r:id="rId31" o:title=""/>
           </v:shape>
         </w:pict>
       </w:r>
@@ -8210,7 +8752,7 @@
         </w:rPr>
         <w:pict>
           <v:shape id="Imagem 3" o:spid="_x0000_i1043" type="#_x0000_t75" style="width:420.85pt;height:412.15pt;visibility:visible">
-            <v:imagedata r:id="rId27" o:title=""/>
+            <v:imagedata r:id="rId32" o:title=""/>
           </v:shape>
         </w:pict>
       </w:r>
@@ -8423,8 +8965,8 @@
       </w:pPr>
     </w:p>
     <w:sectPr>
-      <w:headerReference w:type="default" r:id="rId28"/>
-      <w:footerReference w:type="default" r:id="rId29"/>
+      <w:headerReference w:type="default" r:id="rId33"/>
+      <w:footerReference w:type="default" r:id="rId34"/>
       <w:pgSz w:w="11906" w:h="16838"/>
       <w:pgMar w:top="1417" w:right="1701" w:bottom="1417" w:left="1701" w:header="708" w:footer="708" w:gutter="0"/>
       <w:cols w:space="708"/>
@@ -8504,7 +9046,7 @@
           <v:path o:extrusionok="f" gradientshapeok="t" o:connecttype="rect"/>
           <o:lock v:ext="edit" aspectratio="t"/>
         </v:shapetype>
-        <v:shape id="Imagem 226" o:spid="_x0000_s2050" type="#_x0000_t75" alt="Resultado de imagem para ufsm logo" style="position:absolute;margin-left:310.4pt;margin-top:682.25pt;width:119.25pt;height:33.95pt;z-index:2;visibility:visible;mso-position-horizontal-relative:margin;mso-position-vertical-relative:margin">
+        <v:shape id="Imagem 226" o:spid="_x0000_s2050" type="#_x0000_t75" alt="Resultado de imagem para ufsm logo" style="position:absolute;margin-left:310.4pt;margin-top:682.25pt;width:119.25pt;height:33.95pt;z-index:1;visibility:visible;mso-position-horizontal-relative:margin;mso-position-vertical-relative:margin">
           <v:imagedata r:id="rId1" o:title=""/>
           <w10:wrap type="square" anchorx="margin" anchory="margin"/>
         </v:shape>
@@ -8647,7 +9189,7 @@
           <v:path o:extrusionok="f" gradientshapeok="t" o:connecttype="rect"/>
           <o:lock v:ext="edit" aspectratio="t"/>
         </v:shapetype>
-        <v:shape id="Imagem 225" o:spid="_x0000_s2049" type="#_x0000_t75" style="position:absolute;left:0;text-align:left;margin-left:53.95pt;margin-top:25.1pt;width:510.45pt;height:12.8pt;z-index:-2;visibility:visible;mso-position-horizontal-relative:page;mso-position-vertical-relative:page" o:allowincell="f">
+        <v:shape id="Imagem 225" o:spid="_x0000_s2049" type="#_x0000_t75" style="position:absolute;left:0;text-align:left;margin-left:53.95pt;margin-top:25.1pt;width:510.45pt;height:12.8pt;z-index:-1;visibility:visible;mso-position-horizontal-relative:page;mso-position-vertical-relative:page" o:allowincell="f">
           <v:imagedata r:id="rId1" o:title="" chromakey="white"/>
           <w10:wrap anchorx="page" anchory="page"/>
         </v:shape>

</xml_diff>

<commit_message>
atualização de relatório e treinamento
</commit_message>
<xml_diff>
--- a/docs/Relatório de Projeto.docx
+++ b/docs/Relatório de Projeto.docx
@@ -2615,8 +2615,8 @@
           <w:szCs w:val="40"/>
         </w:rPr>
         <w:pict>
-          <v:shape id="_x0000_i1026" type="#_x0000_t75" style="width:423.3pt;height:109.25pt">
-            <v:imagedata r:id="rId9" o:title=""/>
+          <v:shape id="_x0000_i1048" type="#_x0000_t75" style="width:424.55pt;height:220.95pt">
+            <v:imagedata r:id="rId9" o:title="simone-hw"/>
           </v:shape>
         </w:pict>
       </w:r>
@@ -2747,9 +2747,8 @@
           <w:szCs w:val="40"/>
           <w:lang w:eastAsia="pt-BR"/>
         </w:rPr>
-        <w:lastRenderedPageBreak/>
         <w:pict>
-          <v:shape id="Imagem 4" o:spid="_x0000_i1027" type="#_x0000_t75" style="width:419.6pt;height:232.15pt;visibility:visible">
+          <v:shape id="Imagem 4" o:spid="_x0000_i1026" type="#_x0000_t75" style="width:419.6pt;height:232.15pt;visibility:visible">
             <v:imagedata r:id="rId10" o:title=""/>
           </v:shape>
         </w:pict>
@@ -2993,6 +2992,7 @@
           <w:sz w:val="28"/>
           <w:szCs w:val="28"/>
         </w:rPr>
+        <w:lastRenderedPageBreak/>
         <w:t>UART - comunicação serial assíncrona para comunicação com periféricos RS485 e modem.</w:t>
       </w:r>
     </w:p>
@@ -3062,7 +3062,6 @@
           <w:sz w:val="28"/>
           <w:szCs w:val="28"/>
         </w:rPr>
-        <w:lastRenderedPageBreak/>
         <w:t>Timer – contador de tempo para funções de temporização, como relógio do sistema, alarmes e atrasos.</w:t>
       </w:r>
     </w:p>
@@ -3473,7 +3472,7 @@
         </w:rPr>
         <w:lastRenderedPageBreak/>
         <w:pict>
-          <v:shape id="Imagem 237" o:spid="_x0000_i1028" type="#_x0000_t75" style="width:389.8pt;height:222.2pt;visibility:visible">
+          <v:shape id="Imagem 237" o:spid="_x0000_i1027" type="#_x0000_t75" style="width:389.8pt;height:222.2pt;visibility:visible">
             <v:imagedata r:id="rId12" o:title=""/>
           </v:shape>
         </w:pict>
@@ -3801,7 +3800,7 @@
         </w:rPr>
         <w:lastRenderedPageBreak/>
         <w:pict>
-          <v:shape id="Imagem 238" o:spid="_x0000_i1029" type="#_x0000_t75" style="width:302.9pt;height:299.15pt;visibility:visible">
+          <v:shape id="Imagem 238" o:spid="_x0000_i1028" type="#_x0000_t75" style="width:302.9pt;height:299.15pt;visibility:visible">
             <v:imagedata r:id="rId13" o:title=""/>
           </v:shape>
         </w:pict>
@@ -3970,7 +3969,7 @@
           <w:lang w:eastAsia="pt-BR"/>
         </w:rPr>
         <w:pict>
-          <v:shape id="Imagem 239" o:spid="_x0000_i1030" type="#_x0000_t75" style="width:423.3pt;height:58.35pt;visibility:visible">
+          <v:shape id="Imagem 239" o:spid="_x0000_i1029" type="#_x0000_t75" style="width:423.3pt;height:58.35pt;visibility:visible">
             <v:imagedata r:id="rId14" o:title=""/>
           </v:shape>
         </w:pict>
@@ -4353,7 +4352,7 @@
         </w:rPr>
         <w:lastRenderedPageBreak/>
         <w:pict>
-          <v:shape id="Imagem 241" o:spid="_x0000_i1031" type="#_x0000_t75" style="width:423.3pt;height:422.05pt;visibility:visible">
+          <v:shape id="Imagem 241" o:spid="_x0000_i1030" type="#_x0000_t75" style="width:423.3pt;height:422.05pt;visibility:visible">
             <v:imagedata r:id="rId15" o:title=""/>
           </v:shape>
         </w:pict>
@@ -4514,7 +4513,7 @@
         </w:rPr>
         <w:lastRenderedPageBreak/>
         <w:pict>
-          <v:shape id="_x0000_i1032" type="#_x0000_t75" style="width:414.6pt;height:414.6pt">
+          <v:shape id="_x0000_i1031" type="#_x0000_t75" style="width:414.6pt;height:414.6pt">
             <v:imagedata r:id="rId16" o:title=""/>
           </v:shape>
         </w:pict>
@@ -4618,7 +4617,7 @@
         </w:rPr>
         <w:lastRenderedPageBreak/>
         <w:pict>
-          <v:shape id="_x0000_i1033" type="#_x0000_t75" style="width:414.6pt;height:414.6pt">
+          <v:shape id="_x0000_i1032" type="#_x0000_t75" style="width:414.6pt;height:414.6pt">
             <v:imagedata r:id="rId17" o:title=""/>
           </v:shape>
         </w:pict>
@@ -4952,7 +4951,7 @@
           <w:lang w:eastAsia="pt-BR"/>
         </w:rPr>
         <w:pict>
-          <v:shape id="_x0000_i1048" type="#_x0000_t75" style="width:362.5pt;height:258.2pt;visibility:visible;mso-wrap-style:square">
+          <v:shape id="_x0000_i1033" type="#_x0000_t75" style="width:362.5pt;height:258.2pt;visibility:visible;mso-wrap-style:square">
             <v:imagedata r:id="rId18" o:title=""/>
           </v:shape>
         </w:pict>
@@ -5034,7 +5033,7 @@
         </w:rPr>
         <w:lastRenderedPageBreak/>
         <w:pict>
-          <v:shape id="_x0000_i1044" type="#_x0000_t75" style="width:441.95pt;height:3in;visibility:visible;mso-wrap-style:square">
+          <v:shape id="_x0000_i1034" type="#_x0000_t75" style="width:441.95pt;height:3in;visibility:visible;mso-wrap-style:square">
             <v:imagedata r:id="rId19" o:title=""/>
           </v:shape>
         </w:pict>
@@ -5155,7 +5154,7 @@
           <w:lang w:eastAsia="pt-BR"/>
         </w:rPr>
         <w:pict>
-          <v:shape id="_x0000_i1045" type="#_x0000_t75" style="width:441.95pt;height:172.55pt;visibility:visible;mso-wrap-style:square">
+          <v:shape id="_x0000_i1035" type="#_x0000_t75" style="width:441.95pt;height:172.55pt;visibility:visible;mso-wrap-style:square">
             <v:imagedata r:id="rId20" o:title=""/>
           </v:shape>
         </w:pict>
@@ -5228,7 +5227,7 @@
         </w:rPr>
         <w:lastRenderedPageBreak/>
         <w:pict>
-          <v:shape id="_x0000_i1046" type="#_x0000_t75" style="width:441.95pt;height:229.65pt;visibility:visible;mso-wrap-style:square">
+          <v:shape id="_x0000_i1036" type="#_x0000_t75" style="width:441.95pt;height:229.65pt;visibility:visible;mso-wrap-style:square">
             <v:imagedata r:id="rId21" o:title=""/>
           </v:shape>
         </w:pict>
@@ -5298,7 +5297,7 @@
           <w:lang w:eastAsia="pt-BR"/>
         </w:rPr>
         <w:pict>
-          <v:shape id="_x0000_i1047" type="#_x0000_t75" style="width:441.95pt;height:273.1pt;visibility:visible;mso-wrap-style:square">
+          <v:shape id="_x0000_i1037" type="#_x0000_t75" style="width:441.95pt;height:273.1pt;visibility:visible;mso-wrap-style:square">
             <v:imagedata r:id="rId22" o:title=""/>
           </v:shape>
         </w:pict>
@@ -5765,8 +5764,6 @@
           <w:szCs w:val="28"/>
         </w:rPr>
       </w:pPr>
-      <w:bookmarkStart w:id="0" w:name="_GoBack"/>
-      <w:bookmarkEnd w:id="0"/>
       <w:r>
         <w:rPr>
           <w:noProof/>
@@ -5774,7 +5771,7 @@
         </w:rPr>
         <w:lastRenderedPageBreak/>
         <w:pict>
-          <v:shape id="_x0000_i1034" type="#_x0000_t75" style="width:222.2pt;height:161.4pt;visibility:visible">
+          <v:shape id="_x0000_i1038" type="#_x0000_t75" style="width:222.2pt;height:161.4pt;visibility:visible">
             <v:imagedata r:id="rId23" o:title="" croptop="1741f" cropbottom="2739f" cropleft="1329f" cropright="2637f"/>
           </v:shape>
         </w:pict>
@@ -5784,16 +5781,26 @@
       <w:pPr>
         <w:pStyle w:val="Legenda"/>
       </w:pPr>
-      <w:bookmarkStart w:id="1" w:name="_Ref443053007"/>
+      <w:bookmarkStart w:id="0" w:name="_Ref443053007"/>
       <w:r>
         <w:t xml:space="preserve">Figura </w:t>
       </w:r>
-      <w:fldSimple w:instr=" SEQ Figura \* ARABIC ">
-        <w:r>
-          <w:t>1</w:t>
-        </w:r>
-      </w:fldSimple>
-      <w:bookmarkEnd w:id="1"/>
+      <w:r>
+        <w:fldChar w:fldCharType="begin"/>
+      </w:r>
+      <w:r>
+        <w:instrText xml:space="preserve"> SEQ Figura \* ARABIC </w:instrText>
+      </w:r>
+      <w:r>
+        <w:fldChar w:fldCharType="separate"/>
+      </w:r>
+      <w:r>
+        <w:t>1</w:t>
+      </w:r>
+      <w:r>
+        <w:fldChar w:fldCharType="end"/>
+      </w:r>
+      <w:bookmarkEnd w:id="0"/>
       <w:r>
         <w:t xml:space="preserve"> – Interface de autenticação</w:t>
       </w:r>
@@ -6052,7 +6059,7 @@
           <w:lang w:eastAsia="pt-BR"/>
         </w:rPr>
         <w:pict>
-          <v:shape id="Imagem 9" o:spid="_x0000_i1035" type="#_x0000_t75" style="width:417.1pt;height:238.35pt;visibility:visible">
+          <v:shape id="Imagem 9" o:spid="_x0000_i1039" type="#_x0000_t75" style="width:417.1pt;height:238.35pt;visibility:visible">
             <v:imagedata r:id="rId24" o:title=""/>
           </v:shape>
         </w:pict>
@@ -6062,19 +6069,32 @@
       <w:pPr>
         <w:pStyle w:val="Legenda"/>
       </w:pPr>
-      <w:bookmarkStart w:id="2" w:name="_Ref443294507"/>
+      <w:bookmarkStart w:id="1" w:name="_Ref443294507"/>
       <w:r>
         <w:t xml:space="preserve">Figura </w:t>
       </w:r>
-      <w:fldSimple w:instr=" SEQ Figura \* ARABIC ">
-        <w:r>
-          <w:rPr>
-            <w:noProof/>
-          </w:rPr>
-          <w:t>2</w:t>
-        </w:r>
-      </w:fldSimple>
-      <w:bookmarkEnd w:id="2"/>
+      <w:r>
+        <w:fldChar w:fldCharType="begin"/>
+      </w:r>
+      <w:r>
+        <w:instrText xml:space="preserve"> SEQ Figura \* ARABIC </w:instrText>
+      </w:r>
+      <w:r>
+        <w:fldChar w:fldCharType="separate"/>
+      </w:r>
+      <w:r>
+        <w:rPr>
+          <w:noProof/>
+        </w:rPr>
+        <w:t>2</w:t>
+      </w:r>
+      <w:r>
+        <w:rPr>
+          <w:noProof/>
+        </w:rPr>
+        <w:fldChar w:fldCharType="end"/>
+      </w:r>
+      <w:bookmarkEnd w:id="1"/>
       <w:r>
         <w:t xml:space="preserve"> – Interface </w:t>
       </w:r>
@@ -6407,7 +6427,7 @@
         </w:rPr>
         <w:lastRenderedPageBreak/>
         <w:pict>
-          <v:shape id="Imagem 12" o:spid="_x0000_i1036" type="#_x0000_t75" style="width:405.95pt;height:225.95pt;visibility:visible">
+          <v:shape id="Imagem 12" o:spid="_x0000_i1040" type="#_x0000_t75" style="width:405.95pt;height:225.95pt;visibility:visible">
             <v:imagedata r:id="rId25" o:title=""/>
           </v:shape>
         </w:pict>
@@ -6424,19 +6444,32 @@
           <w:szCs w:val="28"/>
         </w:rPr>
       </w:pPr>
-      <w:bookmarkStart w:id="3" w:name="_Ref443304076"/>
+      <w:bookmarkStart w:id="2" w:name="_Ref443304076"/>
       <w:r>
         <w:t xml:space="preserve">Figura </w:t>
       </w:r>
-      <w:fldSimple w:instr=" SEQ Figura \* ARABIC ">
-        <w:r>
-          <w:rPr>
-            <w:noProof/>
-          </w:rPr>
-          <w:t>3</w:t>
-        </w:r>
-      </w:fldSimple>
-      <w:bookmarkEnd w:id="3"/>
+      <w:r>
+        <w:fldChar w:fldCharType="begin"/>
+      </w:r>
+      <w:r>
+        <w:instrText xml:space="preserve"> SEQ Figura \* ARABIC </w:instrText>
+      </w:r>
+      <w:r>
+        <w:fldChar w:fldCharType="separate"/>
+      </w:r>
+      <w:r>
+        <w:rPr>
+          <w:noProof/>
+        </w:rPr>
+        <w:t>3</w:t>
+      </w:r>
+      <w:r>
+        <w:rPr>
+          <w:noProof/>
+        </w:rPr>
+        <w:fldChar w:fldCharType="end"/>
+      </w:r>
+      <w:bookmarkEnd w:id="2"/>
       <w:r>
         <w:t xml:space="preserve"> – Interface </w:t>
       </w:r>
@@ -6785,7 +6818,7 @@
         </w:rPr>
         <w:lastRenderedPageBreak/>
         <w:pict>
-          <v:shape id="Imagem 15" o:spid="_x0000_i1037" type="#_x0000_t75" style="width:418.35pt;height:199.85pt;visibility:visible">
+          <v:shape id="Imagem 15" o:spid="_x0000_i1041" type="#_x0000_t75" style="width:418.35pt;height:199.85pt;visibility:visible">
             <v:imagedata r:id="rId26" o:title=""/>
           </v:shape>
         </w:pict>
@@ -7064,7 +7097,7 @@
         </w:rPr>
         <w:lastRenderedPageBreak/>
         <w:pict>
-          <v:shape id="Imagem 20" o:spid="_x0000_i1038" type="#_x0000_t75" style="width:202.35pt;height:305.4pt;visibility:visible">
+          <v:shape id="Imagem 20" o:spid="_x0000_i1042" type="#_x0000_t75" style="width:202.35pt;height:305.4pt;visibility:visible">
             <v:imagedata r:id="rId27" o:title=""/>
           </v:shape>
         </w:pict>
@@ -7291,7 +7324,7 @@
           <w:lang w:eastAsia="pt-BR"/>
         </w:rPr>
         <w:pict>
-          <v:shape id="Imagem 27" o:spid="_x0000_i1039" type="#_x0000_t75" style="width:202.35pt;height:172.55pt;visibility:visible">
+          <v:shape id="Imagem 27" o:spid="_x0000_i1043" type="#_x0000_t75" style="width:202.35pt;height:172.55pt;visibility:visible">
             <v:imagedata r:id="rId28" o:title=""/>
           </v:shape>
         </w:pict>
@@ -7694,7 +7727,7 @@
           <w:lang w:eastAsia="pt-BR"/>
         </w:rPr>
         <w:pict>
-          <v:shape id="Imagem 37" o:spid="_x0000_i1040" type="#_x0000_t75" style="width:422.05pt;height:101.8pt;visibility:visible">
+          <v:shape id="Imagem 37" o:spid="_x0000_i1044" type="#_x0000_t75" style="width:422.05pt;height:101.8pt;visibility:visible">
             <v:imagedata r:id="rId29" o:title="" cropbottom="37955f"/>
           </v:shape>
         </w:pict>
@@ -7875,7 +7908,7 @@
           <w:lang w:eastAsia="pt-BR"/>
         </w:rPr>
         <w:pict>
-          <v:shape id="Imagem 41" o:spid="_x0000_i1041" type="#_x0000_t75" style="width:422.05pt;height:248.3pt;visibility:visible">
+          <v:shape id="Imagem 41" o:spid="_x0000_i1045" type="#_x0000_t75" style="width:422.05pt;height:248.3pt;visibility:visible">
             <v:imagedata r:id="rId30" o:title=""/>
           </v:shape>
         </w:pict>
@@ -8052,7 +8085,7 @@
         </w:rPr>
         <w:lastRenderedPageBreak/>
         <w:pict>
-          <v:shape id="Imagem 39" o:spid="_x0000_i1042" type="#_x0000_t75" style="width:422.05pt;height:248.3pt;visibility:visible">
+          <v:shape id="Imagem 39" o:spid="_x0000_i1046" type="#_x0000_t75" style="width:422.05pt;height:248.3pt;visibility:visible">
             <v:imagedata r:id="rId31" o:title=""/>
           </v:shape>
         </w:pict>
@@ -8277,8 +8310,34 @@
           <w:sz w:val="28"/>
           <w:szCs w:val="28"/>
         </w:rPr>
-        <w:t xml:space="preserve">O sistema de monitoramento embarcado permite atualização de firmware através da conexão USB. Para realizar a atualização, deve-se conectá-lo à porta USB de um computador e seguir os passos abaixo (vide figura abaixo): </w:t>
-      </w:r>
+        <w:t>O sistema de monitoramento embarcado permite atualização de firmware através da conexão USB. Para realizar a atualização, deve-se conectá-lo à porta USB de um computador e seguir os passos abaixo (vide figura</w:t>
+      </w:r>
+      <w:r>
+        <w:rPr>
+          <w:rFonts w:ascii="Helvetica" w:hAnsi="Helvetica" w:cs="Helvetica"/>
+          <w:sz w:val="28"/>
+          <w:szCs w:val="28"/>
+        </w:rPr>
+        <w:t>s</w:t>
+      </w:r>
+      <w:r>
+        <w:rPr>
+          <w:rFonts w:ascii="Helvetica" w:hAnsi="Helvetica" w:cs="Helvetica"/>
+          <w:sz w:val="28"/>
+          <w:szCs w:val="28"/>
+        </w:rPr>
+        <w:t xml:space="preserve"> abaixo): </w:t>
+      </w:r>
+    </w:p>
+    <w:p>
+      <w:pPr>
+        <w:ind w:left="360"/>
+        <w:rPr>
+          <w:rFonts w:ascii="Helvetica" w:hAnsi="Helvetica" w:cs="Helvetica"/>
+          <w:sz w:val="28"/>
+          <w:szCs w:val="28"/>
+        </w:rPr>
+      </w:pPr>
     </w:p>
     <w:p>
       <w:pPr>
@@ -8300,7 +8359,16 @@
           <w:sz w:val="28"/>
           <w:szCs w:val="28"/>
         </w:rPr>
-        <w:t>Instalar e abrir “AVRDUDESS”.</w:t>
+        <w:lastRenderedPageBreak/>
+        <w:t>Remover “jumper” na placa para habilitar programação</w:t>
+      </w:r>
+      <w:r>
+        <w:rPr>
+          <w:rFonts w:ascii="Helvetica" w:hAnsi="Helvetica" w:cs="Helvetica"/>
+          <w:sz w:val="28"/>
+          <w:szCs w:val="28"/>
+        </w:rPr>
+        <w:t>.</w:t>
       </w:r>
     </w:p>
     <w:p>
@@ -8323,7 +8391,31 @@
           <w:sz w:val="28"/>
           <w:szCs w:val="28"/>
         </w:rPr>
-        <w:lastRenderedPageBreak/>
+        <w:t>Instalar e abrir “AVRDUDESS”.</w:t>
+      </w:r>
+      <w:bookmarkStart w:id="3" w:name="_GoBack"/>
+      <w:bookmarkEnd w:id="3"/>
+    </w:p>
+    <w:p>
+      <w:pPr>
+        <w:pStyle w:val="PargrafodaLista"/>
+        <w:numPr>
+          <w:ilvl w:val="0"/>
+          <w:numId w:val="13"/>
+        </w:numPr>
+        <w:ind w:left="1080"/>
+        <w:rPr>
+          <w:rFonts w:ascii="Helvetica" w:hAnsi="Helvetica" w:cs="Helvetica"/>
+          <w:sz w:val="28"/>
+          <w:szCs w:val="28"/>
+        </w:rPr>
+      </w:pPr>
+      <w:r>
+        <w:rPr>
+          <w:rFonts w:ascii="Helvetica" w:hAnsi="Helvetica" w:cs="Helvetica"/>
+          <w:sz w:val="28"/>
+          <w:szCs w:val="28"/>
+        </w:rPr>
         <w:t>Configurar:</w:t>
       </w:r>
     </w:p>
@@ -8739,6 +8831,7 @@
     <w:p>
       <w:pPr>
         <w:pStyle w:val="PargrafodaLista"/>
+        <w:ind w:left="1080"/>
         <w:rPr>
           <w:rFonts w:ascii="Helvetica" w:hAnsi="Helvetica" w:cs="Helvetica"/>
           <w:sz w:val="24"/>
@@ -8747,12 +8840,35 @@
       </w:pPr>
       <w:r>
         <w:rPr>
+          <w:rFonts w:ascii="Helvetica" w:hAnsi="Helvetica" w:cs="Helvetica"/>
+          <w:sz w:val="24"/>
+          <w:szCs w:val="24"/>
+        </w:rPr>
+        <w:pict>
+          <v:shape id="_x0000_i1049" type="#_x0000_t75" style="width:269.4pt;height:150.2pt">
+            <v:imagedata r:id="rId32" o:title=""/>
+          </v:shape>
+        </w:pict>
+      </w:r>
+    </w:p>
+    <w:p>
+      <w:pPr>
+        <w:pStyle w:val="PargrafodaLista"/>
+        <w:rPr>
+          <w:rFonts w:ascii="Helvetica" w:hAnsi="Helvetica" w:cs="Helvetica"/>
+          <w:sz w:val="24"/>
+          <w:szCs w:val="24"/>
+        </w:rPr>
+      </w:pPr>
+      <w:r>
+        <w:rPr>
           <w:noProof/>
           <w:lang w:eastAsia="pt-BR"/>
         </w:rPr>
+        <w:lastRenderedPageBreak/>
         <w:pict>
-          <v:shape id="Imagem 3" o:spid="_x0000_i1043" type="#_x0000_t75" style="width:420.85pt;height:412.15pt;visibility:visible">
-            <v:imagedata r:id="rId32" o:title=""/>
+          <v:shape id="Imagem 3" o:spid="_x0000_i1047" type="#_x0000_t75" style="width:420.85pt;height:412.15pt;visibility:visible">
+            <v:imagedata r:id="rId33" o:title=""/>
           </v:shape>
         </w:pict>
       </w:r>
@@ -8965,8 +9081,8 @@
       </w:pPr>
     </w:p>
     <w:sectPr>
-      <w:headerReference w:type="default" r:id="rId33"/>
-      <w:footerReference w:type="default" r:id="rId34"/>
+      <w:headerReference w:type="default" r:id="rId34"/>
+      <w:footerReference w:type="default" r:id="rId35"/>
       <w:pgSz w:w="11906" w:h="16838"/>
       <w:pgMar w:top="1417" w:right="1701" w:bottom="1417" w:left="1701" w:header="708" w:footer="708" w:gutter="0"/>
       <w:cols w:space="708"/>
@@ -9150,7 +9266,7 @@
         <w:b/>
         <w:noProof/>
       </w:rPr>
-      <w:t>16</w:t>
+      <w:t>34</w:t>
     </w:r>
     <w:r>
       <w:rPr>
@@ -10238,7 +10354,7 @@
       <w:lvlText w:val="%1."/>
       <w:lvlJc w:val="left"/>
       <w:pPr>
-        <w:ind w:left="720" w:hanging="360"/>
+        <w:ind w:left="1069" w:hanging="360"/>
       </w:pPr>
       <w:rPr>
         <w:rFonts w:cs="Times New Roman"/>
@@ -10250,7 +10366,7 @@
       <w:lvlText w:val="%2."/>
       <w:lvlJc w:val="left"/>
       <w:pPr>
-        <w:ind w:left="1440" w:hanging="360"/>
+        <w:ind w:left="1789" w:hanging="360"/>
       </w:pPr>
       <w:rPr>
         <w:rFonts w:cs="Times New Roman"/>
@@ -10262,7 +10378,7 @@
       <w:lvlText w:val="%3."/>
       <w:lvlJc w:val="right"/>
       <w:pPr>
-        <w:ind w:left="2160" w:hanging="180"/>
+        <w:ind w:left="2509" w:hanging="180"/>
       </w:pPr>
       <w:rPr>
         <w:rFonts w:cs="Times New Roman"/>
@@ -10274,7 +10390,7 @@
       <w:lvlText w:val="%4."/>
       <w:lvlJc w:val="left"/>
       <w:pPr>
-        <w:ind w:left="2880" w:hanging="360"/>
+        <w:ind w:left="3229" w:hanging="360"/>
       </w:pPr>
       <w:rPr>
         <w:rFonts w:cs="Times New Roman"/>
@@ -10286,7 +10402,7 @@
       <w:lvlText w:val="%5."/>
       <w:lvlJc w:val="left"/>
       <w:pPr>
-        <w:ind w:left="3600" w:hanging="360"/>
+        <w:ind w:left="3949" w:hanging="360"/>
       </w:pPr>
       <w:rPr>
         <w:rFonts w:cs="Times New Roman"/>
@@ -10298,7 +10414,7 @@
       <w:lvlText w:val="%6."/>
       <w:lvlJc w:val="right"/>
       <w:pPr>
-        <w:ind w:left="4320" w:hanging="180"/>
+        <w:ind w:left="4669" w:hanging="180"/>
       </w:pPr>
       <w:rPr>
         <w:rFonts w:cs="Times New Roman"/>
@@ -10310,7 +10426,7 @@
       <w:lvlText w:val="%7."/>
       <w:lvlJc w:val="left"/>
       <w:pPr>
-        <w:ind w:left="5040" w:hanging="360"/>
+        <w:ind w:left="5389" w:hanging="360"/>
       </w:pPr>
       <w:rPr>
         <w:rFonts w:cs="Times New Roman"/>
@@ -10322,7 +10438,7 @@
       <w:lvlText w:val="%8."/>
       <w:lvlJc w:val="left"/>
       <w:pPr>
-        <w:ind w:left="5760" w:hanging="360"/>
+        <w:ind w:left="6109" w:hanging="360"/>
       </w:pPr>
       <w:rPr>
         <w:rFonts w:cs="Times New Roman"/>
@@ -10334,7 +10450,7 @@
       <w:lvlText w:val="%9."/>
       <w:lvlJc w:val="right"/>
       <w:pPr>
-        <w:ind w:left="6480" w:hanging="180"/>
+        <w:ind w:left="6829" w:hanging="180"/>
       </w:pPr>
       <w:rPr>
         <w:rFonts w:cs="Times New Roman"/>

</xml_diff>